<commit_message>
push the demo project for stream-rabbit
</commit_message>
<xml_diff>
--- a/rabbitmq/RubbitMQ.docx
+++ b/rabbitmq/RubbitMQ.docx
@@ -5,10 +5,10 @@
     <w:p>
       <w:pPr>
         <w:rPr>
-          <w:rFonts w:hint="eastAsia"/>
           <w:b/>
         </w:rPr>
       </w:pPr>
+      <w:bookmarkStart w:id="0" w:name="OLE_LINK1"/>
       <w:r>
         <w:rPr>
           <w:rFonts w:hint="eastAsia"/>
@@ -497,7 +497,6 @@
     <w:p>
       <w:pPr>
         <w:rPr>
-          <w:rFonts w:hint="eastAsia"/>
           <w:b/>
         </w:rPr>
       </w:pPr>
@@ -580,7 +579,15 @@
         <w:rPr>
           <w:rFonts w:hint="eastAsia"/>
         </w:rPr>
-        <w:t>server的连接。</w:t>
+        <w:t>serve</w:t>
+      </w:r>
+      <w:bookmarkStart w:id="1" w:name="_GoBack"/>
+      <w:bookmarkEnd w:id="1"/>
+      <w:r>
+        <w:rPr>
+          <w:rFonts w:hint="eastAsia"/>
+        </w:rPr>
+        <w:t>r的连接。</w:t>
       </w:r>
     </w:p>
     <w:p>
@@ -618,11 +625,6 @@
       </w:r>
     </w:p>
     <w:p>
-      <w:pPr>
-        <w:rPr>
-          <w:rFonts w:hint="eastAsia"/>
-        </w:rPr>
-      </w:pPr>
       <w:r>
         <w:rPr>
           <w:rFonts w:hint="eastAsia"/>
@@ -641,11 +643,6 @@
     </w:p>
     <w:p/>
     <w:p>
-      <w:pPr>
-        <w:rPr>
-          <w:rFonts w:hint="eastAsia"/>
-        </w:rPr>
-      </w:pPr>
       <w:r>
         <w:rPr>
           <w:rFonts w:hint="eastAsia"/>
@@ -679,35 +676,16 @@
         </w:rPr>
         <w:t>很方便的使用RabbitMQ。</w:t>
       </w:r>
-      <w:bookmarkStart w:id="0" w:name="_GoBack"/>
-      <w:bookmarkEnd w:id="0"/>
-    </w:p>
-    <w:p/>
-    <w:p>
-      <w:pPr>
-        <w:rPr>
-          <w:rFonts w:hint="eastAsia"/>
-        </w:rPr>
-      </w:pPr>
     </w:p>
     <w:p/>
     <w:p/>
     <w:p/>
     <w:p/>
-    <w:p>
-      <w:pPr>
-        <w:rPr>
-          <w:rFonts w:hint="eastAsia"/>
-        </w:rPr>
-      </w:pPr>
-    </w:p>
-    <w:p>
-      <w:pPr>
-        <w:rPr>
-          <w:rFonts w:hint="eastAsia"/>
-        </w:rPr>
-      </w:pPr>
-    </w:p>
+    <w:p/>
+    <w:p/>
+    <w:p/>
+    <w:bookmarkEnd w:id="0"/>
+    <w:p/>
     <w:sectPr>
       <w:pgSz w:w="11906" w:h="16838"/>
       <w:pgMar w:top="1440" w:right="1800" w:bottom="1440" w:left="1800" w:header="851" w:footer="992" w:gutter="0"/>

</xml_diff>